<commit_message>
Actualizo introduccion automaticamente (Wed 10/22/2025)
</commit_message>
<xml_diff>
--- a/Introduccion (comentarios aplicados).docx
+++ b/Introduccion (comentarios aplicados).docx
@@ -495,21 +495,7 @@
           <w:rFonts w:ascii="Times New Roman" w:hAnsi="Times New Roman" w:cs="Times New Roman"/>
           <w:lang w:val="es-ES"/>
         </w:rPr>
-        <w:t>la falta de transparencia o trazabilidad en sus procesos de razonamiento (</w:t>
-      </w:r>
-      <w:r>
-        <w:rPr>
-          <w:rFonts w:ascii="Times New Roman" w:hAnsi="Times New Roman" w:cs="Times New Roman"/>
-          <w:lang w:val="es-ES"/>
-        </w:rPr>
-        <w:t>Roll, D. S et al 2025),</w:t>
-      </w:r>
-      <w:r>
-        <w:rPr>
-          <w:rFonts w:ascii="Times New Roman" w:hAnsi="Times New Roman" w:cs="Times New Roman"/>
-          <w:lang w:val="es-ES"/>
-        </w:rPr>
-        <w:t xml:space="preserve"> estas alucinaciones se acentúan en dominios especializados y </w:t>
+        <w:t xml:space="preserve">la falta de transparencia o trazabilidad en sus procesos de razonamiento (Roll, D. S et al 2025), estas alucinaciones se acentúan en dominios especializados y </w:t>
       </w:r>
       <w:r>
         <w:rPr>
@@ -558,21 +544,7 @@
           <w:rFonts w:ascii="Times New Roman" w:hAnsi="Times New Roman" w:cs="Times New Roman"/>
           <w:lang w:val="es-ES"/>
         </w:rPr>
-        <w:t>la consistencia son criticas (</w:t>
-      </w:r>
-      <w:r>
-        <w:rPr>
-          <w:rFonts w:ascii="Times New Roman" w:hAnsi="Times New Roman" w:cs="Times New Roman"/>
-          <w:lang w:val="es-ES"/>
-        </w:rPr>
-        <w:t>Yang, Z et al 2025</w:t>
-      </w:r>
-      <w:r>
-        <w:rPr>
-          <w:rFonts w:ascii="Times New Roman" w:hAnsi="Times New Roman" w:cs="Times New Roman"/>
-          <w:lang w:val="es-ES"/>
-        </w:rPr>
-        <w:t>)</w:t>
+        <w:t>la consistencia son criticas (Yang, Z et al 2025)</w:t>
       </w:r>
     </w:p>
     <w:p>
@@ -608,17 +580,7 @@
           <w:bCs/>
           <w:lang w:val="es-ES"/>
         </w:rPr>
-        <w:t>Generación Aumentada por Recuperación (RAG, por sus siglas en inglés</w:t>
-      </w:r>
-      <w:proofErr w:type="gramStart"/>
-      <w:r>
-        <w:rPr>
-          <w:rFonts w:ascii="Times New Roman" w:hAnsi="Times New Roman" w:cs="Times New Roman"/>
-          <w:b/>
-          <w:bCs/>
-          <w:lang w:val="es-ES"/>
-        </w:rPr>
-        <w:t>)</w:t>
+        <w:t>Generación Aumentada por Recuperación (RAG, por sus siglas en inglés)</w:t>
       </w:r>
       <w:r>
         <w:rPr>
@@ -627,7 +589,6 @@
         </w:rPr>
         <w:t>.(</w:t>
       </w:r>
-      <w:proofErr w:type="gramEnd"/>
       <w:r>
         <w:rPr>
           <w:rFonts w:ascii="Times New Roman" w:eastAsia="NimbusRomNo9L-Regu" w:hAnsi="Times New Roman" w:cs="Times New Roman"/>
@@ -777,15 +738,61 @@
           <w:rFonts w:ascii="Times New Roman" w:hAnsi="Times New Roman" w:cs="Times New Roman"/>
           <w:lang w:val="es-ES"/>
         </w:rPr>
-        <w:t xml:space="preserve"> (</w:t>
-      </w:r>
-      <w:r>
-        <w:rPr>
-          <w:rFonts w:ascii="Times New Roman" w:hAnsi="Times New Roman" w:cs="Times New Roman"/>
-          <w:lang w:val="es-ES"/>
-        </w:rPr>
-        <w:t>Darren Edge et al 2025</w:t>
-      </w:r>
+        <w:t xml:space="preserve"> (Darren Edge et al 2025)</w:t>
+      </w:r>
+      <w:r>
+        <w:rPr>
+          <w:rFonts w:ascii="Times New Roman" w:hAnsi="Times New Roman" w:cs="Times New Roman"/>
+          <w:lang w:val="es-ES"/>
+        </w:rPr>
+        <w:t xml:space="preserve">, esta técnica </w:t>
+      </w:r>
+      <w:r>
+        <w:rPr>
+          <w:rFonts w:ascii="Times New Roman" w:hAnsi="Times New Roman" w:cs="Times New Roman"/>
+          <w:lang w:val="es-ES"/>
+        </w:rPr>
+        <w:t>presenta sus propias limitaciones</w:t>
+      </w:r>
+      <w:r>
+        <w:rPr>
+          <w:rFonts w:ascii="Times New Roman" w:hAnsi="Times New Roman" w:cs="Times New Roman"/>
+          <w:lang w:val="es-ES"/>
+        </w:rPr>
+        <w:t xml:space="preserve"> a la hora de realizar </w:t>
+      </w:r>
+      <w:r>
+        <w:rPr>
+          <w:rFonts w:ascii="Times New Roman" w:hAnsi="Times New Roman" w:cs="Times New Roman"/>
+          <w:lang w:val="es-ES"/>
+        </w:rPr>
+        <w:t>consultas de comprensión o interpretación global (</w:t>
+      </w:r>
+      <w:proofErr w:type="spellStart"/>
+      <w:r>
+        <w:rPr>
+          <w:rFonts w:ascii="Times New Roman" w:hAnsi="Times New Roman" w:cs="Times New Roman"/>
+          <w:lang w:val="es-ES"/>
+        </w:rPr>
+        <w:t>sensemaking</w:t>
+      </w:r>
+      <w:proofErr w:type="spellEnd"/>
+      <w:r>
+        <w:rPr>
+          <w:rFonts w:ascii="Times New Roman" w:hAnsi="Times New Roman" w:cs="Times New Roman"/>
+          <w:lang w:val="es-ES"/>
+        </w:rPr>
+        <w:t xml:space="preserve"> </w:t>
+      </w:r>
+      <w:proofErr w:type="spellStart"/>
+      <w:r>
+        <w:rPr>
+          <w:rFonts w:ascii="Times New Roman" w:hAnsi="Times New Roman" w:cs="Times New Roman"/>
+          <w:lang w:val="es-ES"/>
+        </w:rPr>
+        <w:t>queries</w:t>
+      </w:r>
+      <w:proofErr w:type="spellEnd"/>
       <w:r>
         <w:rPr>
           <w:rFonts w:ascii="Times New Roman" w:hAnsi="Times New Roman" w:cs="Times New Roman"/>
@@ -798,81 +805,7 @@
           <w:rFonts w:ascii="Times New Roman" w:hAnsi="Times New Roman" w:cs="Times New Roman"/>
           <w:lang w:val="es-ES"/>
         </w:rPr>
-        <w:t xml:space="preserve">, esta técnica </w:t>
-      </w:r>
-      <w:r>
-        <w:rPr>
-          <w:rFonts w:ascii="Times New Roman" w:hAnsi="Times New Roman" w:cs="Times New Roman"/>
-          <w:lang w:val="es-ES"/>
-        </w:rPr>
-        <w:t>presenta sus propias limitaciones</w:t>
-      </w:r>
-      <w:r>
-        <w:rPr>
-          <w:rFonts w:ascii="Times New Roman" w:hAnsi="Times New Roman" w:cs="Times New Roman"/>
-          <w:lang w:val="es-ES"/>
-        </w:rPr>
-        <w:t xml:space="preserve"> a la hora de realizar </w:t>
-      </w:r>
-      <w:r>
-        <w:rPr>
-          <w:rFonts w:ascii="Times New Roman" w:hAnsi="Times New Roman" w:cs="Times New Roman"/>
-          <w:lang w:val="es-ES"/>
-        </w:rPr>
-        <w:t>consultas de comprensión o interpretación global (</w:t>
-      </w:r>
-      <w:proofErr w:type="spellStart"/>
-      <w:r>
-        <w:rPr>
-          <w:rFonts w:ascii="Times New Roman" w:hAnsi="Times New Roman" w:cs="Times New Roman"/>
-          <w:lang w:val="es-ES"/>
-        </w:rPr>
-        <w:t>sensemaking</w:t>
-      </w:r>
-      <w:proofErr w:type="spellEnd"/>
-      <w:r>
-        <w:rPr>
-          <w:rFonts w:ascii="Times New Roman" w:hAnsi="Times New Roman" w:cs="Times New Roman"/>
-          <w:lang w:val="es-ES"/>
-        </w:rPr>
-        <w:t xml:space="preserve"> </w:t>
-      </w:r>
-      <w:proofErr w:type="spellStart"/>
-      <w:r>
-        <w:rPr>
-          <w:rFonts w:ascii="Times New Roman" w:hAnsi="Times New Roman" w:cs="Times New Roman"/>
-          <w:lang w:val="es-ES"/>
-        </w:rPr>
-        <w:t>queries</w:t>
-      </w:r>
-      <w:proofErr w:type="spellEnd"/>
-      <w:r>
-        <w:rPr>
-          <w:rFonts w:ascii="Times New Roman" w:hAnsi="Times New Roman" w:cs="Times New Roman"/>
-          <w:lang w:val="es-ES"/>
-        </w:rPr>
-        <w:t>)</w:t>
-      </w:r>
-      <w:r>
-        <w:rPr>
-          <w:rFonts w:ascii="Times New Roman" w:hAnsi="Times New Roman" w:cs="Times New Roman"/>
-          <w:lang w:val="es-ES"/>
-        </w:rPr>
-        <w:t xml:space="preserve"> (</w:t>
-      </w:r>
-      <w:r>
-        <w:rPr>
-          <w:rFonts w:ascii="Times New Roman" w:hAnsi="Times New Roman" w:cs="Times New Roman"/>
-          <w:lang w:val="es-ES"/>
-        </w:rPr>
-        <w:t>Darren Edge et al 2025</w:t>
-      </w:r>
-      <w:r>
-        <w:rPr>
-          <w:rFonts w:ascii="Times New Roman" w:hAnsi="Times New Roman" w:cs="Times New Roman"/>
-          <w:lang w:val="es-ES"/>
-        </w:rPr>
-        <w:t>)</w:t>
+        <w:t xml:space="preserve"> (Darren Edge et al 2025)</w:t>
       </w:r>
       <w:r>
         <w:rPr>
@@ -1197,21 +1130,7 @@
           <w:rFonts w:ascii="Times New Roman" w:hAnsi="Times New Roman" w:cs="Times New Roman"/>
           <w:lang w:val="es-ES"/>
         </w:rPr>
-        <w:t xml:space="preserve"> (</w:t>
-      </w:r>
-      <w:r>
-        <w:rPr>
-          <w:rFonts w:ascii="Times New Roman" w:hAnsi="Times New Roman" w:cs="Times New Roman"/>
-          <w:lang w:val="es-ES"/>
-        </w:rPr>
-        <w:t>Darren Edge et al 2025</w:t>
-      </w:r>
-      <w:r>
-        <w:rPr>
-          <w:rFonts w:ascii="Times New Roman" w:hAnsi="Times New Roman" w:cs="Times New Roman"/>
-          <w:lang w:val="es-ES"/>
-        </w:rPr>
-        <w:t>)</w:t>
+        <w:t xml:space="preserve"> (Darren Edge et al 2025)</w:t>
       </w:r>
       <w:r>
         <w:rPr>
@@ -1359,21 +1278,7 @@
           <w:rFonts w:ascii="Times New Roman" w:hAnsi="Times New Roman" w:cs="Times New Roman"/>
           <w:lang w:val="es-ES"/>
         </w:rPr>
-        <w:t xml:space="preserve"> </w:t>
-      </w:r>
-      <w:r>
-        <w:rPr>
-          <w:rFonts w:ascii="Times New Roman" w:hAnsi="Times New Roman" w:cs="Times New Roman"/>
-          <w:lang w:val="es-ES"/>
-        </w:rPr>
-        <w:t>(Darren Edge et al 2025)</w:t>
-      </w:r>
-      <w:r>
-        <w:rPr>
-          <w:rFonts w:ascii="Times New Roman" w:hAnsi="Times New Roman" w:cs="Times New Roman"/>
-          <w:lang w:val="es-ES"/>
-        </w:rPr>
-        <w:t xml:space="preserve">, </w:t>
+        <w:t xml:space="preserve"> (Darren Edge et al 2025), </w:t>
       </w:r>
       <w:r>
         <w:rPr>
@@ -1669,21 +1574,7 @@
           <w:rFonts w:ascii="Times New Roman" w:hAnsi="Times New Roman" w:cs="Times New Roman"/>
           <w:lang w:val="es-ES"/>
         </w:rPr>
-        <w:t xml:space="preserve"> en el 65% - 80% de los casos </w:t>
-      </w:r>
-      <w:r>
-        <w:rPr>
-          <w:rFonts w:ascii="Times New Roman" w:hAnsi="Times New Roman" w:cs="Times New Roman"/>
-          <w:lang w:val="es-ES"/>
-        </w:rPr>
-        <w:t>(Darren Edge et al 2025)</w:t>
-      </w:r>
-      <w:r>
-        <w:rPr>
-          <w:rFonts w:ascii="Times New Roman" w:hAnsi="Times New Roman" w:cs="Times New Roman"/>
-          <w:lang w:val="es-ES"/>
-        </w:rPr>
-        <w:t>.</w:t>
+        <w:t xml:space="preserve"> en el 65% - 80% de los casos (Darren Edge et al 2025).</w:t>
       </w:r>
     </w:p>
     <w:p>
@@ -2378,14 +2269,7 @@
           <w:rFonts w:ascii="Times New Roman" w:hAnsi="Times New Roman" w:cs="Times New Roman"/>
           <w:lang w:val="es-ES"/>
         </w:rPr>
-        <w:t xml:space="preserve">, </w:t>
-      </w:r>
-      <w:r>
-        <w:rPr>
-          <w:rFonts w:ascii="Times New Roman" w:hAnsi="Times New Roman" w:cs="Times New Roman"/>
-          <w:lang w:val="es-ES"/>
-        </w:rPr>
-        <w:t xml:space="preserve">una base de </w:t>
+        <w:t xml:space="preserve">, una base de </w:t>
       </w:r>
       <w:r>
         <w:rPr>
@@ -3313,21 +3197,7 @@
         <w:rPr>
           <w:rFonts w:ascii="Times New Roman" w:hAnsi="Times New Roman" w:cs="Times New Roman"/>
         </w:rPr>
-        <w:t xml:space="preserve">(11), </w:t>
-      </w:r>
-      <w:proofErr w:type="gramStart"/>
-      <w:r>
-        <w:rPr>
-          <w:rFonts w:ascii="Times New Roman" w:hAnsi="Times New Roman" w:cs="Times New Roman"/>
-        </w:rPr>
-        <w:t>6315 .</w:t>
-      </w:r>
-      <w:proofErr w:type="gramEnd"/>
-      <w:r>
-        <w:rPr>
-          <w:rFonts w:ascii="Times New Roman" w:hAnsi="Times New Roman" w:cs="Times New Roman"/>
-        </w:rPr>
-        <w:t xml:space="preserve"> </w:t>
+        <w:t xml:space="preserve">(11), 6315 . </w:t>
       </w:r>
       <w:hyperlink r:id="rId15">
         <w:r>
@@ -3465,13 +3335,7 @@
         <w:rPr>
           <w:rFonts w:ascii="Times New Roman" w:hAnsi="Times New Roman" w:cs="Times New Roman"/>
         </w:rPr>
-        <w:t xml:space="preserve">7] </w:t>
-      </w:r>
-      <w:r>
-        <w:rPr>
-          <w:rFonts w:ascii="Times New Roman" w:hAnsi="Times New Roman" w:cs="Times New Roman"/>
-        </w:rPr>
-        <w:t xml:space="preserve">Edge, D., Trinh, H., Cheng, N., Bradley, J., Chao, A., Mody, A., Truitt, S., </w:t>
+        <w:t xml:space="preserve">7] Edge, D., Trinh, H., Cheng, N., Bradley, J., Chao, A., Mody, A., Truitt, S., </w:t>
       </w:r>
       <w:proofErr w:type="spellStart"/>
       <w:r>
@@ -3485,19 +3349,7 @@
         <w:rPr>
           <w:rFonts w:ascii="Times New Roman" w:hAnsi="Times New Roman" w:cs="Times New Roman"/>
         </w:rPr>
-        <w:t>, D., Ness, R. O., &amp; Larson, J. (2024). From Local to Global: A Graph RAG Approach to Query-Focused Summarization</w:t>
-      </w:r>
-      <w:r>
-        <w:rPr>
-          <w:rFonts w:ascii="Times New Roman" w:hAnsi="Times New Roman" w:cs="Times New Roman"/>
-        </w:rPr>
-        <w:t>.</w:t>
-      </w:r>
-      <w:r>
-        <w:rPr>
-          <w:rFonts w:ascii="Times New Roman" w:hAnsi="Times New Roman" w:cs="Times New Roman"/>
-        </w:rPr>
-        <w:t xml:space="preserve"> </w:t>
+        <w:t xml:space="preserve">, D., Ness, R. O., &amp; Larson, J. (2024). From Local to Global: A Graph RAG Approach to Query-Focused Summarization. </w:t>
       </w:r>
       <w:hyperlink r:id="rId17" w:history="1">
         <w:r>
@@ -3507,6 +3359,9 @@
           <w:t>https://doi.org/10.48550/arXiv.2404.16130</w:t>
         </w:r>
       </w:hyperlink>
+      <w:r>
+        <w:t>.</w:t>
+      </w:r>
     </w:p>
     <w:p>
       <w:pPr>
@@ -4339,6 +4194,7 @@
   <w:style w:type="character" w:default="1" w:styleId="DefaultParagraphFont">
     <w:name w:val="Default Paragraph Font"/>
     <w:uiPriority w:val="1"/>
+    <w:semiHidden/>
     <w:unhideWhenUsed/>
   </w:style>
   <w:style w:type="table" w:default="1" w:styleId="TableNormal">

</xml_diff>

<commit_message>
Actualizo automaticamente (Thu 10/23/2025)
</commit_message>
<xml_diff>
--- a/Introduccion (comentarios aplicados).docx
+++ b/Introduccion (comentarios aplicados).docx
@@ -92,7 +92,7 @@
           <w:szCs w:val="40"/>
           <w:lang w:val="es-ES"/>
         </w:rPr>
-        <w:t xml:space="preserve">Asistencia y Mejora de Búsquedas en </w:t>
+        <w:t xml:space="preserve">Construcción de conocimiento sobre </w:t>
       </w:r>
       <w:proofErr w:type="spellStart"/>
       <w:r>
@@ -136,7 +136,7 @@
           <w:szCs w:val="40"/>
           <w:lang w:val="es-ES"/>
         </w:rPr>
-        <w:t xml:space="preserve"> mediante el uso de </w:t>
+        <w:t xml:space="preserve"> usando </w:t>
       </w:r>
       <w:proofErr w:type="spellStart"/>
       <w:r>
@@ -153,19 +153,14 @@
     </w:p>
     <w:p>
       <w:pPr>
-        <w:spacing w:after="0"/>
-        <w:rPr>
-          <w:rFonts w:ascii="Times New Roman" w:hAnsi="Times New Roman" w:cs="Times New Roman"/>
+        <w:rPr>
+          <w:rFonts w:ascii="Times New Roman" w:eastAsiaTheme="majorEastAsia" w:hAnsi="Times New Roman" w:cs="Times New Roman"/>
+          <w:color w:val="0F4761" w:themeColor="accent1" w:themeShade="BF"/>
+          <w:sz w:val="40"/>
+          <w:szCs w:val="40"/>
           <w:lang w:val="es-ES"/>
         </w:rPr>
       </w:pPr>
-      <w:r>
-        <w:rPr>
-          <w:rFonts w:ascii="Times New Roman" w:hAnsi="Times New Roman" w:cs="Times New Roman"/>
-          <w:lang w:val="es-ES"/>
-        </w:rPr>
-        <w:t xml:space="preserve">Juan E, Gamba A. </w:t>
-      </w:r>
     </w:p>
     <w:p>
       <w:pPr>
@@ -180,7 +175,7 @@
           <w:rFonts w:ascii="Times New Roman" w:hAnsi="Times New Roman" w:cs="Times New Roman"/>
           <w:lang w:val="es-ES"/>
         </w:rPr>
-        <w:t>Universidad Escuela Colombiana de Ingeniería Julio Garavito</w:t>
+        <w:t xml:space="preserve">Juan E, Gamba A. </w:t>
       </w:r>
     </w:p>
     <w:p>
@@ -196,6 +191,22 @@
           <w:rFonts w:ascii="Times New Roman" w:hAnsi="Times New Roman" w:cs="Times New Roman"/>
           <w:lang w:val="es-ES"/>
         </w:rPr>
+        <w:t>Universidad Escuela Colombiana de Ingeniería Julio Garavito</w:t>
+      </w:r>
+    </w:p>
+    <w:p>
+      <w:pPr>
+        <w:spacing w:after="0"/>
+        <w:rPr>
+          <w:rFonts w:ascii="Times New Roman" w:hAnsi="Times New Roman" w:cs="Times New Roman"/>
+          <w:lang w:val="es-ES"/>
+        </w:rPr>
+      </w:pPr>
+      <w:r>
+        <w:rPr>
+          <w:rFonts w:ascii="Times New Roman" w:hAnsi="Times New Roman" w:cs="Times New Roman"/>
+          <w:lang w:val="es-ES"/>
+        </w:rPr>
         <w:t>Septiembre, 2025</w:t>
       </w:r>
     </w:p>
@@ -481,7 +492,46 @@
           <w:rFonts w:ascii="Times New Roman" w:hAnsi="Times New Roman" w:cs="Times New Roman"/>
           <w:lang w:val="es-ES"/>
         </w:rPr>
-        <w:t xml:space="preserve">nformación actualizada, y </w:t>
+        <w:t>nformación actualizada</w:t>
+      </w:r>
+      <w:r>
+        <w:rPr>
+          <w:rFonts w:ascii="Times New Roman" w:hAnsi="Times New Roman" w:cs="Times New Roman"/>
+          <w:lang w:val="es-ES"/>
+        </w:rPr>
+        <w:t xml:space="preserve"> (</w:t>
+      </w:r>
+      <w:r>
+        <w:rPr>
+          <w:rFonts w:ascii="Times New Roman" w:hAnsi="Times New Roman" w:cs="Times New Roman"/>
+          <w:i/>
+          <w:iCs/>
+          <w:lang w:val="es-ES"/>
+        </w:rPr>
+        <w:t>debido a la dependencia a un conocimiento actualizado hasta cierta fecha, cualquier consulta posterior a esa fecha puede dar lugar a una respuesta equivocada</w:t>
+      </w:r>
+      <w:r>
+        <w:rPr>
+          <w:rFonts w:ascii="Times New Roman" w:hAnsi="Times New Roman" w:cs="Times New Roman"/>
+          <w:i/>
+          <w:iCs/>
+          <w:lang w:val="es-ES"/>
+        </w:rPr>
+        <w:t>. La data de los LLM no es en tiempo real</w:t>
+      </w:r>
+      <w:r>
+        <w:rPr>
+          <w:rFonts w:ascii="Times New Roman" w:hAnsi="Times New Roman" w:cs="Times New Roman"/>
+          <w:lang w:val="es-ES"/>
+        </w:rPr>
+        <w:t>)</w:t>
+      </w:r>
+      <w:r>
+        <w:rPr>
+          <w:rFonts w:ascii="Times New Roman" w:hAnsi="Times New Roman" w:cs="Times New Roman"/>
+          <w:lang w:val="es-ES"/>
+        </w:rPr>
+        <w:t xml:space="preserve">, y </w:t>
       </w:r>
       <w:r>
         <w:rPr>
@@ -509,6 +559,7 @@
           <w:rFonts w:ascii="Times New Roman" w:hAnsi="Times New Roman" w:cs="Times New Roman"/>
           <w:lang w:val="es-ES"/>
         </w:rPr>
+        <w:lastRenderedPageBreak/>
         <w:t xml:space="preserve">conocimientos poco </w:t>
       </w:r>
       <w:r>
@@ -570,7 +621,6 @@
           <w:rFonts w:ascii="Times New Roman" w:hAnsi="Times New Roman" w:cs="Times New Roman"/>
           <w:lang w:val="es-ES"/>
         </w:rPr>
-        <w:lastRenderedPageBreak/>
         <w:t xml:space="preserve">Una solución prominente para mitigar estas limitaciones es la </w:t>
       </w:r>
       <w:r>
@@ -580,7 +630,17 @@
           <w:bCs/>
           <w:lang w:val="es-ES"/>
         </w:rPr>
-        <w:t>Generación Aumentada por Recuperación (RAG, por sus siglas en inglés)</w:t>
+        <w:t>Generación Aumentada por Recuperación (RAG, por sus siglas en inglés</w:t>
+      </w:r>
+      <w:proofErr w:type="gramStart"/>
+      <w:r>
+        <w:rPr>
+          <w:rFonts w:ascii="Times New Roman" w:hAnsi="Times New Roman" w:cs="Times New Roman"/>
+          <w:b/>
+          <w:bCs/>
+          <w:lang w:val="es-ES"/>
+        </w:rPr>
+        <w:t>)</w:t>
       </w:r>
       <w:r>
         <w:rPr>
@@ -589,6 +649,7 @@
         </w:rPr>
         <w:t>.(</w:t>
       </w:r>
+      <w:proofErr w:type="gramEnd"/>
       <w:r>
         <w:rPr>
           <w:rFonts w:ascii="Times New Roman" w:eastAsia="NimbusRomNo9L-Regu" w:hAnsi="Times New Roman" w:cs="Times New Roman"/>
@@ -745,7 +806,14 @@
           <w:rFonts w:ascii="Times New Roman" w:hAnsi="Times New Roman" w:cs="Times New Roman"/>
           <w:lang w:val="es-ES"/>
         </w:rPr>
-        <w:t xml:space="preserve">, esta técnica </w:t>
+        <w:t>. E</w:t>
+      </w:r>
+      <w:r>
+        <w:rPr>
+          <w:rFonts w:ascii="Times New Roman" w:hAnsi="Times New Roman" w:cs="Times New Roman"/>
+          <w:lang w:val="es-ES"/>
+        </w:rPr>
+        <w:t xml:space="preserve">sta técnica </w:t>
       </w:r>
       <w:r>
         <w:rPr>
@@ -1023,6 +1091,113 @@
       <w:r>
         <w:rPr>
           <w:rFonts w:ascii="Times New Roman" w:hAnsi="Times New Roman" w:cs="Times New Roman"/>
+          <w:i/>
+          <w:iCs/>
+          <w:lang w:val="es-ES"/>
+        </w:rPr>
+        <w:t>(</w:t>
+      </w:r>
+      <w:r>
+        <w:rPr>
+          <w:rFonts w:ascii="Times New Roman" w:hAnsi="Times New Roman" w:cs="Times New Roman"/>
+          <w:i/>
+          <w:iCs/>
+          <w:lang w:val="es-ES"/>
+        </w:rPr>
+        <w:t xml:space="preserve">Poner una pregunta de ejemplo de </w:t>
+      </w:r>
+      <w:proofErr w:type="spellStart"/>
+      <w:r>
+        <w:rPr>
+          <w:rFonts w:ascii="Times New Roman" w:hAnsi="Times New Roman" w:cs="Times New Roman"/>
+          <w:i/>
+          <w:iCs/>
+          <w:lang w:val="es-ES"/>
+        </w:rPr>
+        <w:t>sensemaking</w:t>
+      </w:r>
+      <w:proofErr w:type="spellEnd"/>
+      <w:r>
+        <w:rPr>
+          <w:rFonts w:ascii="Times New Roman" w:hAnsi="Times New Roman" w:cs="Times New Roman"/>
+          <w:i/>
+          <w:iCs/>
+          <w:lang w:val="es-ES"/>
+        </w:rPr>
+        <w:t xml:space="preserve"> – evolución publicaciones de países </w:t>
+      </w:r>
+      <w:proofErr w:type="spellStart"/>
+      <w:proofErr w:type="gramStart"/>
+      <w:r>
+        <w:rPr>
+          <w:rFonts w:ascii="Times New Roman" w:hAnsi="Times New Roman" w:cs="Times New Roman"/>
+          <w:i/>
+          <w:iCs/>
+          <w:lang w:val="es-ES"/>
+        </w:rPr>
+        <w:t>latam</w:t>
+      </w:r>
+      <w:proofErr w:type="spellEnd"/>
+      <w:r>
+        <w:rPr>
+          <w:rFonts w:ascii="Times New Roman" w:hAnsi="Times New Roman" w:cs="Times New Roman"/>
+          <w:i/>
+          <w:iCs/>
+          <w:lang w:val="es-ES"/>
+        </w:rPr>
+        <w:t xml:space="preserve">,  </w:t>
+      </w:r>
+      <w:proofErr w:type="spellStart"/>
+      <w:r>
+        <w:rPr>
+          <w:rFonts w:ascii="Times New Roman" w:hAnsi="Times New Roman" w:cs="Times New Roman"/>
+          <w:i/>
+          <w:iCs/>
+          <w:lang w:val="es-ES"/>
+        </w:rPr>
+        <w:t>cuanto</w:t>
+      </w:r>
+      <w:proofErr w:type="spellEnd"/>
+      <w:proofErr w:type="gramEnd"/>
+      <w:r>
+        <w:rPr>
+          <w:rFonts w:ascii="Times New Roman" w:hAnsi="Times New Roman" w:cs="Times New Roman"/>
+          <w:i/>
+          <w:iCs/>
+          <w:lang w:val="es-ES"/>
+        </w:rPr>
+        <w:t xml:space="preserve"> dinero a recibido china para estar contribuyendo a </w:t>
+      </w:r>
+      <w:proofErr w:type="spellStart"/>
+      <w:r>
+        <w:rPr>
+          <w:rFonts w:ascii="Times New Roman" w:hAnsi="Times New Roman" w:cs="Times New Roman"/>
+          <w:i/>
+          <w:iCs/>
+          <w:lang w:val="es-ES"/>
+        </w:rPr>
+        <w:t>HuggingFace</w:t>
+      </w:r>
+      <w:proofErr w:type="spellEnd"/>
+      <w:r>
+        <w:rPr>
+          <w:rFonts w:ascii="Times New Roman" w:hAnsi="Times New Roman" w:cs="Times New Roman"/>
+          <w:lang w:val="es-ES"/>
+        </w:rPr>
+        <w:t>)</w:t>
+      </w:r>
+    </w:p>
+    <w:p>
+      <w:pPr>
+        <w:ind w:firstLine="720"/>
+        <w:rPr>
+          <w:rFonts w:ascii="Times New Roman" w:hAnsi="Times New Roman" w:cs="Times New Roman"/>
+          <w:lang w:val="es-ES"/>
+        </w:rPr>
+      </w:pPr>
+      <w:r>
+        <w:rPr>
+          <w:rFonts w:ascii="Times New Roman" w:hAnsi="Times New Roman" w:cs="Times New Roman"/>
           <w:lang w:val="es-ES"/>
         </w:rPr>
         <w:t xml:space="preserve">Para abordar estas deficiencias, ha surgido el </w:t>
@@ -1355,7 +1530,6 @@
           <w:rFonts w:ascii="Times New Roman" w:hAnsi="Times New Roman" w:cs="Times New Roman"/>
           <w:lang w:val="es-ES"/>
         </w:rPr>
-        <w:lastRenderedPageBreak/>
         <w:t xml:space="preserve"> </w:t>
       </w:r>
       <w:r>
@@ -1535,144 +1709,162 @@
       <w:r>
         <w:rPr>
           <w:rFonts w:ascii="Times New Roman" w:hAnsi="Times New Roman" w:cs="Times New Roman"/>
-          <w:lang w:val="es-ES"/>
-        </w:rPr>
-        <w:t xml:space="preserve"> a través de</w:t>
-      </w:r>
-      <w:r>
-        <w:rPr>
-          <w:rFonts w:ascii="Times New Roman" w:hAnsi="Times New Roman" w:cs="Times New Roman"/>
+          <w:b/>
+          <w:bCs/>
           <w:lang w:val="es-ES"/>
         </w:rPr>
         <w:t xml:space="preserve"> </w:t>
       </w:r>
-      <w:r>
-        <w:rPr>
-          <w:rFonts w:ascii="Times New Roman" w:hAnsi="Times New Roman" w:cs="Times New Roman"/>
-          <w:lang w:val="es-ES"/>
-        </w:rPr>
-        <w:t>distintos conjuntos de datos</w:t>
-      </w:r>
-      <w:r>
-        <w:rPr>
-          <w:rFonts w:ascii="Times New Roman" w:hAnsi="Times New Roman" w:cs="Times New Roman"/>
-          <w:lang w:val="es-ES"/>
-        </w:rPr>
-        <w:t xml:space="preserve">, mostrando una victoria del </w:t>
-      </w:r>
-      <w:proofErr w:type="spellStart"/>
-      <w:r>
-        <w:rPr>
-          <w:rFonts w:ascii="Times New Roman" w:hAnsi="Times New Roman" w:cs="Times New Roman"/>
-          <w:lang w:val="es-ES"/>
-        </w:rPr>
-        <w:t>GraphRAG</w:t>
-      </w:r>
-      <w:proofErr w:type="spellEnd"/>
-      <w:r>
-        <w:rPr>
-          <w:rFonts w:ascii="Times New Roman" w:hAnsi="Times New Roman" w:cs="Times New Roman"/>
-          <w:lang w:val="es-ES"/>
-        </w:rPr>
-        <w:t xml:space="preserve"> en el 65% - 80% de los casos (Darren Edge et al 2025).</w:t>
-      </w:r>
-    </w:p>
-    <w:p>
-      <w:pPr>
-        <w:rPr>
-          <w:rFonts w:ascii="Times New Roman" w:hAnsi="Times New Roman" w:cs="Times New Roman"/>
-          <w:lang w:val="es-ES"/>
-        </w:rPr>
-      </w:pPr>
-    </w:p>
-    <w:p>
-      <w:pPr>
-        <w:rPr>
-          <w:rFonts w:ascii="Times New Roman" w:hAnsi="Times New Roman" w:cs="Times New Roman"/>
-          <w:lang w:val="es-ES"/>
-        </w:rPr>
-      </w:pPr>
-    </w:p>
-    <w:p>
-      <w:pPr>
-        <w:rPr>
-          <w:rFonts w:ascii="Times New Roman" w:hAnsi="Times New Roman" w:cs="Times New Roman"/>
-          <w:lang w:val="es-ES"/>
-        </w:rPr>
-      </w:pPr>
-    </w:p>
-    <w:p>
-      <w:pPr>
-        <w:rPr>
-          <w:rFonts w:ascii="Times New Roman" w:hAnsi="Times New Roman" w:cs="Times New Roman"/>
-          <w:color w:val="BFBFBF" w:themeColor="background1" w:themeShade="BF"/>
-          <w:lang w:val="es-ES"/>
-        </w:rPr>
-      </w:pPr>
-      <w:r>
-        <w:rPr>
-          <w:rFonts w:ascii="Times New Roman" w:hAnsi="Times New Roman" w:cs="Times New Roman"/>
-          <w:color w:val="BFBFBF" w:themeColor="background1" w:themeShade="BF"/>
-          <w:lang w:val="es-ES"/>
-        </w:rPr>
-        <w:t xml:space="preserve"> enfoques como </w:t>
-      </w:r>
-      <w:commentRangeStart w:id="5"/>
-      <w:proofErr w:type="spellStart"/>
-      <w:r>
-        <w:rPr>
-          <w:rFonts w:ascii="Times New Roman" w:hAnsi="Times New Roman" w:cs="Times New Roman"/>
-          <w:color w:val="BFBFBF" w:themeColor="background1" w:themeShade="BF"/>
-          <w:lang w:val="es-ES"/>
-        </w:rPr>
-        <w:t>HybridRAG</w:t>
-      </w:r>
-      <w:commentRangeEnd w:id="5"/>
-      <w:proofErr w:type="spellEnd"/>
-      <w:r>
-        <w:rPr>
-          <w:color w:val="BFBFBF" w:themeColor="background1" w:themeShade="BF"/>
-        </w:rPr>
-        <w:commentReference w:id="5"/>
-      </w:r>
-      <w:r>
-        <w:rPr>
-          <w:rFonts w:ascii="Times New Roman" w:hAnsi="Times New Roman" w:cs="Times New Roman"/>
-          <w:color w:val="BFBFBF" w:themeColor="background1" w:themeShade="BF"/>
-          <w:lang w:val="es-ES"/>
-        </w:rPr>
-        <w:t xml:space="preserve"> han logrado reducir las tasas de alucinación en más del 7% y mejorar </w:t>
-      </w:r>
-      <w:commentRangeStart w:id="6"/>
-      <w:r>
-        <w:rPr>
-          <w:rFonts w:ascii="Times New Roman" w:hAnsi="Times New Roman" w:cs="Times New Roman"/>
-          <w:color w:val="BFBFBF" w:themeColor="background1" w:themeShade="BF"/>
-          <w:lang w:val="es-ES"/>
-        </w:rPr>
-        <w:t xml:space="preserve">la puntuación F1 </w:t>
-      </w:r>
-      <w:commentRangeEnd w:id="6"/>
-      <w:r>
-        <w:rPr>
-          <w:color w:val="BFBFBF" w:themeColor="background1" w:themeShade="BF"/>
-        </w:rPr>
-        <w:commentReference w:id="6"/>
-      </w:r>
-      <w:r>
-        <w:rPr>
-          <w:rFonts w:ascii="Times New Roman" w:hAnsi="Times New Roman" w:cs="Times New Roman"/>
-          <w:color w:val="BFBFBF" w:themeColor="background1" w:themeShade="BF"/>
-          <w:lang w:val="es-ES"/>
-        </w:rPr>
-        <w:t xml:space="preserve">en al menos un 4% en comparación con los </w:t>
-      </w:r>
-      <w:proofErr w:type="spellStart"/>
       <w:r>
         <w:rPr>
           <w:rFonts w:ascii="Times New Roman" w:hAnsi="Times New Roman" w:cs="Times New Roman"/>
           <w:i/>
           <w:iCs/>
+          <w:lang w:val="es-ES"/>
+        </w:rPr>
+        <w:t>(Entendiendo por compresión ---- y por diversidad ----)</w:t>
+      </w:r>
+      <w:r>
+        <w:rPr>
+          <w:rFonts w:ascii="Times New Roman" w:hAnsi="Times New Roman" w:cs="Times New Roman"/>
+          <w:lang w:val="es-ES"/>
+        </w:rPr>
+        <w:t xml:space="preserve"> a través de</w:t>
+      </w:r>
+      <w:r>
+        <w:rPr>
+          <w:rFonts w:ascii="Times New Roman" w:hAnsi="Times New Roman" w:cs="Times New Roman"/>
+          <w:lang w:val="es-ES"/>
+        </w:rPr>
+        <w:t xml:space="preserve"> </w:t>
+      </w:r>
+      <w:r>
+        <w:rPr>
+          <w:rFonts w:ascii="Times New Roman" w:hAnsi="Times New Roman" w:cs="Times New Roman"/>
+          <w:lang w:val="es-ES"/>
+        </w:rPr>
+        <w:t>distintos conjuntos de datos</w:t>
+      </w:r>
+      <w:r>
+        <w:rPr>
+          <w:rFonts w:ascii="Times New Roman" w:hAnsi="Times New Roman" w:cs="Times New Roman"/>
+          <w:lang w:val="es-ES"/>
+        </w:rPr>
+        <w:t xml:space="preserve">, mostrando una victoria del </w:t>
+      </w:r>
+      <w:proofErr w:type="spellStart"/>
+      <w:r>
+        <w:rPr>
+          <w:rFonts w:ascii="Times New Roman" w:hAnsi="Times New Roman" w:cs="Times New Roman"/>
+          <w:lang w:val="es-ES"/>
+        </w:rPr>
+        <w:t>GraphRAG</w:t>
+      </w:r>
+      <w:proofErr w:type="spellEnd"/>
+      <w:r>
+        <w:rPr>
+          <w:rFonts w:ascii="Times New Roman" w:hAnsi="Times New Roman" w:cs="Times New Roman"/>
+          <w:lang w:val="es-ES"/>
+        </w:rPr>
+        <w:t xml:space="preserve"> en el 65% - 80% de los casos (Darren Edge et al 2025).</w:t>
+      </w:r>
+    </w:p>
+    <w:p>
+      <w:pPr>
+        <w:rPr>
+          <w:rFonts w:ascii="Times New Roman" w:hAnsi="Times New Roman" w:cs="Times New Roman"/>
+          <w:lang w:val="es-ES"/>
+        </w:rPr>
+      </w:pPr>
+    </w:p>
+    <w:p>
+      <w:pPr>
+        <w:rPr>
+          <w:rFonts w:ascii="Times New Roman" w:hAnsi="Times New Roman" w:cs="Times New Roman"/>
+          <w:lang w:val="es-ES"/>
+        </w:rPr>
+      </w:pPr>
+    </w:p>
+    <w:p>
+      <w:pPr>
+        <w:rPr>
+          <w:rFonts w:ascii="Times New Roman" w:hAnsi="Times New Roman" w:cs="Times New Roman"/>
+          <w:lang w:val="es-ES"/>
+        </w:rPr>
+      </w:pPr>
+    </w:p>
+    <w:p>
+      <w:pPr>
+        <w:rPr>
+          <w:rFonts w:ascii="Times New Roman" w:hAnsi="Times New Roman" w:cs="Times New Roman"/>
+          <w:color w:val="BFBFBF" w:themeColor="background1" w:themeShade="BF"/>
+          <w:lang w:val="es-ES"/>
+        </w:rPr>
+      </w:pPr>
+      <w:r>
+        <w:rPr>
+          <w:rFonts w:ascii="Times New Roman" w:hAnsi="Times New Roman" w:cs="Times New Roman"/>
+          <w:color w:val="BFBFBF" w:themeColor="background1" w:themeShade="BF"/>
+          <w:lang w:val="es-ES"/>
+        </w:rPr>
+        <w:t xml:space="preserve"> enfoques como </w:t>
+      </w:r>
+      <w:commentRangeStart w:id="5"/>
+      <w:proofErr w:type="spellStart"/>
+      <w:r>
+        <w:rPr>
+          <w:rFonts w:ascii="Times New Roman" w:hAnsi="Times New Roman" w:cs="Times New Roman"/>
+          <w:color w:val="BFBFBF" w:themeColor="background1" w:themeShade="BF"/>
+          <w:lang w:val="es-ES"/>
+        </w:rPr>
+        <w:t>HybridRAG</w:t>
+      </w:r>
+      <w:commentRangeEnd w:id="5"/>
+      <w:proofErr w:type="spellEnd"/>
+      <w:r>
+        <w:rPr>
+          <w:color w:val="BFBFBF" w:themeColor="background1" w:themeShade="BF"/>
+        </w:rPr>
+        <w:commentReference w:id="5"/>
+      </w:r>
+      <w:r>
+        <w:rPr>
+          <w:rFonts w:ascii="Times New Roman" w:hAnsi="Times New Roman" w:cs="Times New Roman"/>
+          <w:color w:val="BFBFBF" w:themeColor="background1" w:themeShade="BF"/>
+          <w:lang w:val="es-ES"/>
+        </w:rPr>
+        <w:t xml:space="preserve"> han logrado reducir las tasas de alucinación en más del 7% y mejorar </w:t>
+      </w:r>
+      <w:commentRangeStart w:id="6"/>
+      <w:r>
+        <w:rPr>
+          <w:rFonts w:ascii="Times New Roman" w:hAnsi="Times New Roman" w:cs="Times New Roman"/>
+          <w:color w:val="BFBFBF" w:themeColor="background1" w:themeShade="BF"/>
+          <w:lang w:val="es-ES"/>
+        </w:rPr>
+        <w:t xml:space="preserve">la puntuación F1 </w:t>
+      </w:r>
+      <w:commentRangeEnd w:id="6"/>
+      <w:r>
+        <w:rPr>
+          <w:color w:val="BFBFBF" w:themeColor="background1" w:themeShade="BF"/>
+        </w:rPr>
+        <w:commentReference w:id="6"/>
+      </w:r>
+      <w:r>
+        <w:rPr>
+          <w:rFonts w:ascii="Times New Roman" w:hAnsi="Times New Roman" w:cs="Times New Roman"/>
+          <w:color w:val="BFBFBF" w:themeColor="background1" w:themeShade="BF"/>
+          <w:lang w:val="es-ES"/>
+        </w:rPr>
+        <w:t xml:space="preserve">en al menos un 4% en comparación con los </w:t>
+      </w:r>
+      <w:proofErr w:type="spellStart"/>
+      <w:r>
+        <w:rPr>
+          <w:rFonts w:ascii="Times New Roman" w:hAnsi="Times New Roman" w:cs="Times New Roman"/>
+          <w:i/>
+          <w:iCs/>
           <w:color w:val="BFBFBF" w:themeColor="background1" w:themeShade="BF"/>
           <w:lang w:val="es-ES"/>
         </w:rPr>
@@ -2063,12 +2255,21 @@
           <w:rFonts w:ascii="Times New Roman" w:hAnsi="Times New Roman" w:cs="Times New Roman"/>
           <w:lang w:val="es-ES"/>
         </w:rPr>
-        <w:t xml:space="preserve"> no se explota completamente en un formato que permita un razonamiento semántico profundo y consultas en lenguaje natural transparentes. El trabajo (</w:t>
-      </w:r>
-      <w:proofErr w:type="spellStart"/>
-      <w:r>
-        <w:rPr>
-          <w:rFonts w:ascii="Times New Roman" w:hAnsi="Times New Roman" w:cs="Times New Roman"/>
+        <w:t xml:space="preserve"> no se explota completamente en un formato que permita un razonamiento semántico profundo y consultas en lenguaje natural transparentes. </w:t>
+      </w:r>
+      <w:r>
+        <w:rPr>
+          <w:rFonts w:ascii="Times New Roman" w:hAnsi="Times New Roman" w:cs="Times New Roman"/>
+          <w:highlight w:val="yellow"/>
+          <w:lang w:val="es-ES"/>
+        </w:rPr>
+        <w:t xml:space="preserve">Según </w:t>
+      </w:r>
+      <w:proofErr w:type="spellStart"/>
+      <w:r>
+        <w:rPr>
+          <w:rFonts w:ascii="Times New Roman" w:hAnsi="Times New Roman" w:cs="Times New Roman"/>
+          <w:highlight w:val="yellow"/>
           <w:lang w:val="es-ES"/>
         </w:rPr>
         <w:t>Ait</w:t>
@@ -2077,9 +2278,90 @@
       <w:r>
         <w:rPr>
           <w:rFonts w:ascii="Times New Roman" w:hAnsi="Times New Roman" w:cs="Times New Roman"/>
-          <w:lang w:val="es-ES"/>
-        </w:rPr>
-        <w:t xml:space="preserve"> et al 2024). señala como trabajo futuro la aplicación de técnicas basadas en NLP para extraer información adicional de las descripciones de los repositorios, lo que podría generar "datos de anotación de grano fino para análisis de </w:t>
+          <w:highlight w:val="yellow"/>
+          <w:lang w:val="es-ES"/>
+        </w:rPr>
+        <w:t xml:space="preserve"> et al</w:t>
+      </w:r>
+      <w:r>
+        <w:rPr>
+          <w:rFonts w:ascii="Times New Roman" w:hAnsi="Times New Roman" w:cs="Times New Roman"/>
+          <w:highlight w:val="yellow"/>
+          <w:lang w:val="es-ES"/>
+        </w:rPr>
+        <w:t xml:space="preserve"> (</w:t>
+      </w:r>
+      <w:r>
+        <w:rPr>
+          <w:rFonts w:ascii="Times New Roman" w:hAnsi="Times New Roman" w:cs="Times New Roman"/>
+          <w:highlight w:val="yellow"/>
+          <w:lang w:val="es-ES"/>
+        </w:rPr>
+        <w:t>2024)</w:t>
+      </w:r>
+      <w:r>
+        <w:rPr>
+          <w:rFonts w:ascii="Times New Roman" w:hAnsi="Times New Roman" w:cs="Times New Roman"/>
+          <w:highlight w:val="yellow"/>
+          <w:lang w:val="es-ES"/>
+        </w:rPr>
+        <w:t xml:space="preserve">, Existe la posibilidad de </w:t>
+      </w:r>
+      <w:r>
+        <w:rPr>
+          <w:rFonts w:ascii="Times New Roman" w:hAnsi="Times New Roman" w:cs="Times New Roman"/>
+          <w:highlight w:val="yellow"/>
+          <w:lang w:val="es-ES"/>
+        </w:rPr>
+        <w:t>trabaj</w:t>
+      </w:r>
+      <w:r>
+        <w:rPr>
+          <w:rFonts w:ascii="Times New Roman" w:hAnsi="Times New Roman" w:cs="Times New Roman"/>
+          <w:highlight w:val="yellow"/>
+          <w:lang w:val="es-ES"/>
+        </w:rPr>
+        <w:t>ar</w:t>
+      </w:r>
+      <w:r>
+        <w:rPr>
+          <w:rFonts w:ascii="Times New Roman" w:hAnsi="Times New Roman" w:cs="Times New Roman"/>
+          <w:highlight w:val="yellow"/>
+          <w:lang w:val="es-ES"/>
+        </w:rPr>
+        <w:t xml:space="preserve"> </w:t>
+      </w:r>
+      <w:r>
+        <w:rPr>
+          <w:rFonts w:ascii="Times New Roman" w:hAnsi="Times New Roman" w:cs="Times New Roman"/>
+          <w:highlight w:val="yellow"/>
+          <w:lang w:val="es-ES"/>
+        </w:rPr>
+        <w:t xml:space="preserve">en </w:t>
+      </w:r>
+      <w:r>
+        <w:rPr>
+          <w:rFonts w:ascii="Times New Roman" w:hAnsi="Times New Roman" w:cs="Times New Roman"/>
+          <w:highlight w:val="yellow"/>
+          <w:lang w:val="es-ES"/>
+        </w:rPr>
+        <w:t xml:space="preserve">la aplicación de técnicas basadas en NLP para extraer información adicional de las descripciones de </w:t>
+      </w:r>
+      <w:r>
+        <w:rPr>
+          <w:rFonts w:ascii="Times New Roman" w:hAnsi="Times New Roman" w:cs="Times New Roman"/>
+          <w:highlight w:val="yellow"/>
+          <w:lang w:val="es-ES"/>
+        </w:rPr>
+        <w:lastRenderedPageBreak/>
+        <w:t>los repositorios</w:t>
+      </w:r>
+      <w:r>
+        <w:rPr>
+          <w:rFonts w:ascii="Times New Roman" w:hAnsi="Times New Roman" w:cs="Times New Roman"/>
+          <w:lang w:val="es-ES"/>
+        </w:rPr>
+        <w:t xml:space="preserve">, lo que podría generar "datos de anotación de grano fino para análisis de </w:t>
       </w:r>
       <w:proofErr w:type="spellStart"/>
       <w:r>
@@ -2269,15 +2551,7 @@
           <w:rFonts w:ascii="Times New Roman" w:hAnsi="Times New Roman" w:cs="Times New Roman"/>
           <w:lang w:val="es-ES"/>
         </w:rPr>
-        <w:t xml:space="preserve">, una base de </w:t>
-      </w:r>
-      <w:r>
-        <w:rPr>
-          <w:rFonts w:ascii="Times New Roman" w:hAnsi="Times New Roman" w:cs="Times New Roman"/>
-          <w:lang w:val="es-ES"/>
-        </w:rPr>
-        <w:lastRenderedPageBreak/>
-        <w:t>datos orientada a grafos que almacena y gestiona información mediante nodos, relaciones y propiedades</w:t>
+        <w:t>, una base de datos orientada a grafos que almacena y gestiona información mediante nodos, relaciones y propiedades</w:t>
       </w:r>
       <w:r>
         <w:rPr>
@@ -2286,46 +2560,6 @@
         </w:rPr>
         <w:t>.</w:t>
       </w:r>
-    </w:p>
-    <w:p>
-      <w:pPr>
-        <w:rPr>
-          <w:rFonts w:ascii="Times New Roman" w:hAnsi="Times New Roman" w:cs="Times New Roman"/>
-          <w:lang w:val="es-ES"/>
-        </w:rPr>
-      </w:pPr>
-    </w:p>
-    <w:p>
-      <w:pPr>
-        <w:rPr>
-          <w:rFonts w:ascii="Times New Roman" w:hAnsi="Times New Roman" w:cs="Times New Roman"/>
-          <w:lang w:val="es-ES"/>
-        </w:rPr>
-      </w:pPr>
-    </w:p>
-    <w:p>
-      <w:pPr>
-        <w:rPr>
-          <w:rFonts w:ascii="Times New Roman" w:hAnsi="Times New Roman" w:cs="Times New Roman"/>
-          <w:lang w:val="es-ES"/>
-        </w:rPr>
-      </w:pPr>
-    </w:p>
-    <w:p>
-      <w:pPr>
-        <w:rPr>
-          <w:rFonts w:ascii="Times New Roman" w:hAnsi="Times New Roman" w:cs="Times New Roman"/>
-          <w:lang w:val="es-ES"/>
-        </w:rPr>
-      </w:pPr>
-    </w:p>
-    <w:p>
-      <w:pPr>
-        <w:rPr>
-          <w:rFonts w:ascii="Times New Roman" w:hAnsi="Times New Roman" w:cs="Times New Roman"/>
-          <w:lang w:val="es-ES"/>
-        </w:rPr>
-      </w:pPr>
     </w:p>
     <w:p>
       <w:pPr>
@@ -2431,7 +2665,21 @@
           <w:rFonts w:ascii="Times New Roman" w:hAnsi="Times New Roman" w:cs="Times New Roman"/>
           <w:lang w:val="es-ES"/>
         </w:rPr>
-        <w:t xml:space="preserve"> La originalidad de esta investigación radica en la aplicación pionera de un </w:t>
+        <w:t xml:space="preserve"> La originalidad de esta investigación radica en </w:t>
+      </w:r>
+      <w:r>
+        <w:rPr>
+          <w:rFonts w:ascii="Times New Roman" w:hAnsi="Times New Roman" w:cs="Times New Roman"/>
+          <w:lang w:val="es-ES"/>
+        </w:rPr>
+        <w:t xml:space="preserve">una de las primeras aplicaciones en Colombia </w:t>
+      </w:r>
+      <w:r>
+        <w:rPr>
+          <w:rFonts w:ascii="Times New Roman" w:hAnsi="Times New Roman" w:cs="Times New Roman"/>
+          <w:lang w:val="es-ES"/>
+        </w:rPr>
+        <w:t xml:space="preserve">de un </w:t>
       </w:r>
       <w:proofErr w:type="spellStart"/>
       <w:r>
@@ -2527,7 +2775,23 @@
           <w:rFonts w:ascii="Times New Roman" w:hAnsi="Times New Roman" w:cs="Times New Roman"/>
           <w:lang w:val="es-ES"/>
         </w:rPr>
-        <w:t xml:space="preserve"> Hub. Al </w:t>
+        <w:t xml:space="preserve"> </w:t>
+      </w:r>
+      <w:proofErr w:type="gramStart"/>
+      <w:r>
+        <w:rPr>
+          <w:rFonts w:ascii="Times New Roman" w:hAnsi="Times New Roman" w:cs="Times New Roman"/>
+          <w:lang w:val="es-ES"/>
+        </w:rPr>
+        <w:t>Hub</w:t>
+      </w:r>
+      <w:proofErr w:type="gramEnd"/>
+      <w:r>
+        <w:rPr>
+          <w:rFonts w:ascii="Times New Roman" w:hAnsi="Times New Roman" w:cs="Times New Roman"/>
+          <w:lang w:val="es-ES"/>
+        </w:rPr>
+        <w:t xml:space="preserve">. Al </w:t>
       </w:r>
       <w:r>
         <w:rPr>
@@ -2783,6 +3047,14 @@
         </w:rPr>
         <w:t xml:space="preserve"> de RAG convencionales.</w:t>
       </w:r>
+    </w:p>
+    <w:p>
+      <w:pPr>
+        <w:rPr>
+          <w:rFonts w:ascii="Times New Roman" w:hAnsi="Times New Roman" w:cs="Times New Roman"/>
+          <w:lang w:val="es-ES"/>
+        </w:rPr>
+      </w:pPr>
     </w:p>
     <w:p>
       <w:pPr>
@@ -3197,7 +3469,21 @@
         <w:rPr>
           <w:rFonts w:ascii="Times New Roman" w:hAnsi="Times New Roman" w:cs="Times New Roman"/>
         </w:rPr>
-        <w:t xml:space="preserve">(11), 6315 . </w:t>
+        <w:t xml:space="preserve">(11), </w:t>
+      </w:r>
+      <w:proofErr w:type="gramStart"/>
+      <w:r>
+        <w:rPr>
+          <w:rFonts w:ascii="Times New Roman" w:hAnsi="Times New Roman" w:cs="Times New Roman"/>
+        </w:rPr>
+        <w:t>6315 .</w:t>
+      </w:r>
+      <w:proofErr w:type="gramEnd"/>
+      <w:r>
+        <w:rPr>
+          <w:rFonts w:ascii="Times New Roman" w:hAnsi="Times New Roman" w:cs="Times New Roman"/>
+        </w:rPr>
+        <w:t xml:space="preserve"> </w:t>
       </w:r>
       <w:hyperlink r:id="rId15">
         <w:r>

</xml_diff>